<commit_message>
after 3rd sem exam
</commit_message>
<xml_diff>
--- a/3rd SEMESTER/ASSIGNMENT FRONT PAGE.docx
+++ b/3rd SEMESTER/ASSIGNMENT FRONT PAGE.docx
@@ -90,7 +90,7 @@
                 <w:u w:val="single"/>
                 <w:lang w:val="en-IN"/>
               </w:rPr>
-              <w:t>ASSIGNMENT - II</w:t>
+              <w:t>ASSIGNMENT - III</w:t>
             </w:r>
           </w:p>
           <w:p>
@@ -284,38 +284,6 @@
                 <w:lang w:val="en-IN"/>
               </w:rPr>
               <w:t>SUBJECT - DISCRETE MATHEMATICS [ CSEN 2102 ]</w:t>
-            </w:r>
-          </w:p>
-          <w:p>
-            <w:pPr>
-              <w:widowControl w:val="0"/>
-              <w:pBdr>
-                <w:top w:val="none" w:color="auto" w:sz="0" w:space="0"/>
-                <w:left w:val="none" w:color="auto" w:sz="0" w:space="0"/>
-                <w:bottom w:val="none" w:color="auto" w:sz="0" w:space="0"/>
-                <w:right w:val="none" w:color="auto" w:sz="0" w:space="0"/>
-                <w:between w:val="none" w:color="auto" w:sz="0" w:space="0"/>
-              </w:pBdr>
-              <w:jc w:val="both"/>
-              <w:rPr>
-                <w:rFonts w:hint="default"/>
-                <w:b w:val="0"/>
-                <w:bCs w:val="0"/>
-                <w:sz w:val="44"/>
-                <w:szCs w:val="44"/>
-                <w:lang w:val="en-IN"/>
-              </w:rPr>
-            </w:pPr>
-            <w:r>
-              <w:rPr>
-                <w:rFonts w:hint="default"/>
-                <w:b w:val="0"/>
-                <w:bCs w:val="0"/>
-                <w:sz w:val="44"/>
-                <w:szCs w:val="44"/>
-                <w:lang w:val="en-IN"/>
-              </w:rPr>
-              <w:t>MODULE - III</w:t>
             </w:r>
             <w:bookmarkStart w:id="0" w:name="_GoBack"/>
             <w:bookmarkEnd w:id="0"/>
@@ -425,7 +393,7 @@
     <w:lsdException w:qFormat="1" w:unhideWhenUsed="0" w:uiPriority="0" w:semiHidden="0" w:name="Title"/>
     <w:lsdException w:unhideWhenUsed="0" w:uiPriority="0" w:semiHidden="0" w:name="Closing"/>
     <w:lsdException w:unhideWhenUsed="0" w:uiPriority="0" w:semiHidden="0" w:name="Signature"/>
-    <w:lsdException w:unhideWhenUsed="0" w:uiPriority="0" w:name="Default Paragraph Font"/>
+    <w:lsdException w:qFormat="1" w:unhideWhenUsed="0" w:uiPriority="0" w:name="Default Paragraph Font"/>
     <w:lsdException w:unhideWhenUsed="0" w:uiPriority="0" w:semiHidden="0" w:name="Body Text"/>
     <w:lsdException w:unhideWhenUsed="0" w:uiPriority="0" w:semiHidden="0" w:name="Body Text Indent"/>
     <w:lsdException w:unhideWhenUsed="0" w:uiPriority="0" w:semiHidden="0" w:name="List Continue"/>
@@ -621,6 +589,7 @@
   <w:style w:type="character" w:default="1" w:styleId="2">
     <w:name w:val="Default Paragraph Font"/>
     <w:semiHidden/>
+    <w:qFormat/>
     <w:uiPriority w:val="0"/>
   </w:style>
   <w:style w:type="table" w:default="1" w:styleId="3">

</xml_diff>